<commit_message>
add an example file for get_version
</commit_message>
<xml_diff>
--- a/Documentation/cloudshell-orch-sandbox deployment guide.docx
+++ b/Documentation/cloudshell-orch-sandbox deployment guide.docx
@@ -1181,7 +1181,21 @@
         <w:t>get_version</w:t>
       </w:r>
       <w:r>
-        <w:t xml:space="preserve">’ command, returning the resource’s image version </w:t>
+        <w:t>’ command, returning the resource’s image version</w:t>
+      </w:r>
+      <w:r>
+        <w:t xml:space="preserve">. An example for an implementation of a script can be found in </w:t>
+      </w:r>
+      <w:r>
+        <w:t xml:space="preserve">file </w:t>
+      </w:r>
+      <w:bookmarkStart w:id="0" w:name="_GoBack"/>
+      <w:bookmarkEnd w:id="0"/>
+      <w:r>
+        <w:t>get_version_example.py</w:t>
+      </w:r>
+      <w:r>
+        <w:t xml:space="preserve"> </w:t>
       </w:r>
     </w:p>
     <w:p>
@@ -1235,8 +1249,6 @@
       <w:r>
         <w:t>.</w:t>
       </w:r>
-      <w:bookmarkStart w:id="0" w:name="_GoBack"/>
-      <w:bookmarkEnd w:id="0"/>
     </w:p>
     <w:p>
       <w:pPr>

</xml_diff>